<commit_message>
Mais configurações usando PICASO
</commit_message>
<xml_diff>
--- a/Curso-Android-Kotlin/Modulos Curso/16.Apis/231.Picaso/231.Picaso.docx
+++ b/Curso-Android-Kotlin/Modulos Curso/16.Apis/231.Picaso/231.Picaso.docx
@@ -3033,6 +3033,8 @@
         <w:shd w:val="clear" w:color="auto" w:fill="1E1F22"/>
         <w:rPr>
           <w:rFonts w:ascii="JetBrains Mono" w:hAnsi="JetBrains Mono" w:cs="JetBrains Mono"/>
+          <w:b/>
+          <w:bCs/>
           <w:color w:val="BCBEC4"/>
         </w:rPr>
       </w:pPr>
@@ -3361,6 +3363,18 @@
         </w:rPr>
         <w:t>}</w:t>
       </w:r>
+    </w:p>
+    <w:p>
+      <w:pPr>
+        <w:pStyle w:val="Pr-formataoHTML"/>
+        <w:shd w:val="clear" w:color="auto" w:fill="1E1F22"/>
+        <w:rPr>
+          <w:rFonts w:ascii="JetBrains Mono" w:hAnsi="JetBrains Mono" w:cs="JetBrains Mono"/>
+          <w:color w:val="BCBEC4"/>
+        </w:rPr>
+      </w:pPr>
+      <w:bookmarkStart w:id="0" w:name="_GoBack"/>
+      <w:bookmarkEnd w:id="0"/>
     </w:p>
     <w:p>
       <w:r>
@@ -3400,8 +3414,6 @@
           </wp:inline>
         </w:drawing>
       </w:r>
-      <w:bookmarkStart w:id="0" w:name="_GoBack"/>
-      <w:bookmarkEnd w:id="0"/>
     </w:p>
     <w:p/>
     <w:sectPr>

</xml_diff>